<commit_message>
Update do manual de qualidade e remoção do teste funcional antigo de João Campos
</commit_message>
<xml_diff>
--- a/Manual_de_Qualidade_-_Testes.docx
+++ b/Manual_de_Qualidade_-_Testes.docx
@@ -1857,17 +1857,15 @@
         </w:rPr>
         <w:t>do teste ser realizado (dados da aplicação e página em que o utilizador se encontra</w:t>
       </w:r>
-      <w:proofErr w:type="gramStart"/>
-      <w:r>
-        <w:rPr>
-          <w:rFonts w:ascii="Roboto-Regular" w:hAnsi="Roboto-Regular" w:cs="Roboto-Regular"/>
-          <w:color w:val="000000"/>
-          <w:sz w:val="24"/>
-          <w:szCs w:val="24"/>
-        </w:rPr>
-        <w:t>),os</w:t>
-      </w:r>
-      <w:proofErr w:type="gramEnd"/>
+      <w:r>
+        <w:rPr>
+          <w:rFonts w:ascii="Roboto-Regular" w:hAnsi="Roboto-Regular" w:cs="Roboto-Regular"/>
+          <w:color w:val="000000"/>
+          <w:sz w:val="24"/>
+          <w:szCs w:val="24"/>
+        </w:rPr>
+        <w:t>), os</w:t>
+      </w:r>
       <w:r>
         <w:rPr>
           <w:rFonts w:ascii="Roboto-Regular" w:hAnsi="Roboto-Regular" w:cs="Roboto-Regular"/>
@@ -2038,14 +2036,34 @@
         </w:rPr>
         <w:t xml:space="preserve"> </w:t>
       </w:r>
-      <w:r>
-        <w:rPr>
-          <w:rFonts w:ascii="Roboto-Regular" w:hAnsi="Roboto-Regular" w:cs="Roboto-Regular"/>
-          <w:color w:val="000000"/>
-          <w:sz w:val="24"/>
-          <w:szCs w:val="24"/>
-        </w:rPr>
-        <w:t xml:space="preserve">São baseados na lista de requisitos. </w:t>
+      <w:proofErr w:type="spellStart"/>
+      <w:r>
+        <w:rPr>
+          <w:rFonts w:ascii="Roboto-Regular" w:hAnsi="Roboto-Regular" w:cs="Roboto-Regular"/>
+          <w:color w:val="000000"/>
+          <w:sz w:val="24"/>
+          <w:szCs w:val="24"/>
+        </w:rPr>
+        <w:t>Netse</w:t>
+      </w:r>
+      <w:proofErr w:type="spellEnd"/>
+      <w:r>
+        <w:rPr>
+          <w:rFonts w:ascii="Roboto-Regular" w:hAnsi="Roboto-Regular" w:cs="Roboto-Regular"/>
+          <w:color w:val="000000"/>
+          <w:sz w:val="24"/>
+          <w:szCs w:val="24"/>
+        </w:rPr>
+        <w:t xml:space="preserve"> encontra-se uma lista de testes, cada um baseado num requisito do Documento de requisitos</w:t>
+      </w:r>
+      <w:r>
+        <w:rPr>
+          <w:rFonts w:ascii="Roboto-Regular" w:hAnsi="Roboto-Regular" w:cs="Roboto-Regular"/>
+          <w:color w:val="000000"/>
+          <w:sz w:val="24"/>
+          <w:szCs w:val="24"/>
+        </w:rPr>
+        <w:t xml:space="preserve">. </w:t>
       </w:r>
       <w:r>
         <w:rPr>
@@ -2260,7 +2278,16 @@
           <w:sz w:val="24"/>
           <w:szCs w:val="24"/>
         </w:rPr>
-        <w:t>Um requisito é aprovado se o resultado esperado coincidir com o resultado pretendido. Caso contrário, é enviado uma mensagem à equipa de implementação de forma a estes corrigirem o programa.</w:t>
+        <w:t>Um requisito é aprovado se o resultado esperado coincidir com o resultado pretendido. Caso contrário,</w:t>
+      </w:r>
+      <w:r>
+        <w:rPr>
+          <w:rFonts w:ascii="Roboto-Regular" w:hAnsi="Roboto-Regular" w:cs="Roboto-Regular"/>
+          <w:color w:val="000000"/>
+          <w:sz w:val="24"/>
+          <w:szCs w:val="24"/>
+        </w:rPr>
+        <w:t xml:space="preserve"> o teste recebe uma reprovação. Depois de todos os testes serem concluídos, o documento é submetido com o número de testes aprovados/reprovados no inicio do documento e o nome do autor no nome do documento.</w:t>
       </w:r>
       <w:r>
         <w:rPr>
@@ -2271,20 +2298,6 @@
         </w:rPr>
         <w:tab/>
       </w:r>
-    </w:p>
-    <w:p>
-      <w:pPr>
-        <w:autoSpaceDE w:val="0"/>
-        <w:autoSpaceDN w:val="0"/>
-        <w:adjustRightInd w:val="0"/>
-        <w:spacing w:after="0" w:line="240" w:lineRule="auto"/>
-        <w:rPr>
-          <w:rFonts w:ascii="Roboto-Regular" w:hAnsi="Roboto-Regular" w:cs="Roboto-Regular"/>
-          <w:color w:val="000000"/>
-          <w:sz w:val="24"/>
-          <w:szCs w:val="24"/>
-        </w:rPr>
-      </w:pPr>
     </w:p>
     <w:p>
       <w:pPr>
@@ -2484,11 +2497,6 @@
     </w:p>
     <w:p>
       <w:pPr>
-        <w:pStyle w:val="ListParagraph"/>
-        <w:numPr>
-          <w:ilvl w:val="0"/>
-          <w:numId w:val="3"/>
-        </w:numPr>
         <w:autoSpaceDE w:val="0"/>
         <w:autoSpaceDN w:val="0"/>
         <w:adjustRightInd w:val="0"/>
@@ -2500,15 +2508,6 @@
           <w:szCs w:val="24"/>
         </w:rPr>
       </w:pPr>
-      <w:r>
-        <w:rPr>
-          <w:rFonts w:ascii="Roboto-Regular" w:hAnsi="Roboto-Regular" w:cs="Roboto-Regular"/>
-          <w:color w:val="000000"/>
-          <w:sz w:val="24"/>
-          <w:szCs w:val="24"/>
-        </w:rPr>
-        <w:t>Autor e horas despendidas</w:t>
-      </w:r>
     </w:p>
     <w:p>
       <w:pPr>
@@ -2516,6 +2515,7 @@
         <w:autoSpaceDN w:val="0"/>
         <w:adjustRightInd w:val="0"/>
         <w:spacing w:after="0" w:line="240" w:lineRule="auto"/>
+        <w:ind w:firstLine="360"/>
         <w:rPr>
           <w:rFonts w:ascii="Roboto-Regular" w:hAnsi="Roboto-Regular" w:cs="Roboto-Regular"/>
           <w:color w:val="000000"/>
@@ -2961,14 +2961,12 @@
           <w:sz w:val="24"/>
           <w:szCs w:val="24"/>
         </w:rPr>
-        <w:t xml:space="preserve">Uma mensagem gerada no </w:t>
+        <w:t xml:space="preserve">O coordenador de requisitos envia uma mensagem no </w:t>
       </w:r>
       <w:proofErr w:type="spellStart"/>
       <w:r>
         <w:rPr>
-          <w:rFonts w:ascii="Roboto-Italic" w:hAnsi="Roboto-Italic" w:cs="Roboto-Italic"/>
-          <w:i/>
-          <w:iCs/>
+          <w:rFonts w:ascii="Roboto-Regular" w:hAnsi="Roboto-Regular" w:cs="Roboto-Regular"/>
           <w:color w:val="000000"/>
           <w:sz w:val="24"/>
           <w:szCs w:val="24"/>
@@ -2978,43 +2976,12 @@
       <w:proofErr w:type="spellEnd"/>
       <w:r>
         <w:rPr>
-          <w:rFonts w:ascii="Roboto-Italic" w:hAnsi="Roboto-Italic" w:cs="Roboto-Italic"/>
-          <w:i/>
-          <w:iCs/>
-          <w:color w:val="000000"/>
-          <w:sz w:val="24"/>
-          <w:szCs w:val="24"/>
-        </w:rPr>
-        <w:t xml:space="preserve">, </w:t>
-      </w:r>
-      <w:r>
-        <w:rPr>
-          <w:rFonts w:ascii="Roboto-Regular" w:hAnsi="Roboto-Regular" w:cs="Roboto-Regular"/>
-          <w:color w:val="000000"/>
-          <w:sz w:val="24"/>
-          <w:szCs w:val="24"/>
-        </w:rPr>
-        <w:t xml:space="preserve">enviada da </w:t>
-      </w:r>
-      <w:r>
-        <w:rPr>
-          <w:rFonts w:ascii="Roboto-Italic" w:hAnsi="Roboto-Italic" w:cs="Roboto-Italic"/>
-          <w:i/>
-          <w:iCs/>
-          <w:color w:val="000000"/>
-          <w:sz w:val="24"/>
-          <w:szCs w:val="24"/>
-        </w:rPr>
-        <w:t xml:space="preserve">team leader </w:t>
-      </w:r>
-      <w:r>
-        <w:rPr>
-          <w:rFonts w:ascii="Roboto-Regular" w:hAnsi="Roboto-Regular" w:cs="Roboto-Regular"/>
-          <w:color w:val="000000"/>
-          <w:sz w:val="24"/>
-          <w:szCs w:val="24"/>
-        </w:rPr>
-        <w:t>de</w:t>
+          <w:rFonts w:ascii="Roboto-Regular" w:hAnsi="Roboto-Regular" w:cs="Roboto-Regular"/>
+          <w:color w:val="000000"/>
+          <w:sz w:val="24"/>
+          <w:szCs w:val="24"/>
+        </w:rPr>
+        <w:t xml:space="preserve"> a informar que existe uma nova versão do documento de requisitos. A partir deste documento, é elaborado uma nova versão do documento de “Testes funcionais” e “Teste não-funcionais”.</w:t>
       </w:r>
     </w:p>
     <w:p>
@@ -3030,51 +2997,6 @@
           <w:szCs w:val="24"/>
         </w:rPr>
       </w:pPr>
-      <w:r>
-        <w:rPr>
-          <w:rFonts w:ascii="Roboto-Regular" w:hAnsi="Roboto-Regular" w:cs="Roboto-Regular"/>
-          <w:color w:val="000000"/>
-          <w:sz w:val="24"/>
-          <w:szCs w:val="24"/>
-        </w:rPr>
-        <w:t xml:space="preserve">implementação, para </w:t>
-      </w:r>
-      <w:r>
-        <w:rPr>
-          <w:rFonts w:ascii="Roboto-Regular" w:hAnsi="Roboto-Regular" w:cs="Roboto-Regular"/>
-          <w:color w:val="000000"/>
-          <w:sz w:val="24"/>
-          <w:szCs w:val="24"/>
-        </w:rPr>
-        <w:t>a equipa de testes</w:t>
-      </w:r>
-      <w:r>
-        <w:rPr>
-          <w:rFonts w:ascii="Roboto-Regular" w:hAnsi="Roboto-Regular" w:cs="Roboto-Regular"/>
-          <w:color w:val="000000"/>
-          <w:sz w:val="24"/>
-          <w:szCs w:val="24"/>
-        </w:rPr>
-        <w:t xml:space="preserve"> a informar qual a tarefa a ser</w:t>
-      </w:r>
-      <w:r>
-        <w:rPr>
-          <w:rFonts w:ascii="Roboto-Regular" w:hAnsi="Roboto-Regular" w:cs="Roboto-Regular"/>
-          <w:color w:val="9A9A9A"/>
-          <w:sz w:val="20"/>
-          <w:szCs w:val="20"/>
-        </w:rPr>
-        <w:t xml:space="preserve"> </w:t>
-      </w:r>
-      <w:r>
-        <w:rPr>
-          <w:rFonts w:ascii="Roboto-Regular" w:hAnsi="Roboto-Regular" w:cs="Roboto-Regular"/>
-          <w:color w:val="000000"/>
-          <w:sz w:val="24"/>
-          <w:szCs w:val="24"/>
-        </w:rPr>
-        <w:t xml:space="preserve">implementada. </w:t>
-      </w:r>
     </w:p>
     <w:p>
       <w:pPr>
@@ -3083,12 +3005,25 @@
         <w:adjustRightInd w:val="0"/>
         <w:spacing w:after="0" w:line="240" w:lineRule="auto"/>
         <w:rPr>
-          <w:rFonts w:ascii="Roboto-Regular" w:hAnsi="Roboto-Regular" w:cs="Roboto-Regular"/>
-          <w:color w:val="000000"/>
-          <w:sz w:val="24"/>
-          <w:szCs w:val="24"/>
-        </w:rPr>
-      </w:pPr>
+          <w:rFonts w:ascii="Roboto-Bold" w:hAnsi="Roboto-Bold" w:cs="Roboto-Bold"/>
+          <w:b/>
+          <w:bCs/>
+          <w:color w:val="000000"/>
+          <w:sz w:val="28"/>
+          <w:szCs w:val="28"/>
+        </w:rPr>
+      </w:pPr>
+      <w:r>
+        <w:rPr>
+          <w:rFonts w:ascii="Roboto-Bold" w:hAnsi="Roboto-Bold" w:cs="Roboto-Bold"/>
+          <w:b/>
+          <w:bCs/>
+          <w:color w:val="000000"/>
+          <w:sz w:val="28"/>
+          <w:szCs w:val="28"/>
+        </w:rPr>
+        <w:t>Descrição das tarefas:</w:t>
+      </w:r>
     </w:p>
     <w:p>
       <w:pPr>
@@ -3097,24 +3032,20 @@
         <w:adjustRightInd w:val="0"/>
         <w:spacing w:after="0" w:line="240" w:lineRule="auto"/>
         <w:rPr>
-          <w:rFonts w:ascii="Roboto-Bold" w:hAnsi="Roboto-Bold" w:cs="Roboto-Bold"/>
-          <w:b/>
-          <w:bCs/>
-          <w:color w:val="000000"/>
-          <w:sz w:val="28"/>
-          <w:szCs w:val="28"/>
-        </w:rPr>
-      </w:pPr>
-      <w:r>
-        <w:rPr>
-          <w:rFonts w:ascii="Roboto-Bold" w:hAnsi="Roboto-Bold" w:cs="Roboto-Bold"/>
-          <w:b/>
-          <w:bCs/>
-          <w:color w:val="000000"/>
-          <w:sz w:val="28"/>
-          <w:szCs w:val="28"/>
-        </w:rPr>
-        <w:t>Descrição das tarefas:</w:t>
+          <w:rFonts w:ascii="Roboto-Regular" w:hAnsi="Roboto-Regular" w:cs="Roboto-Regular"/>
+          <w:color w:val="000000"/>
+          <w:sz w:val="24"/>
+          <w:szCs w:val="24"/>
+        </w:rPr>
+      </w:pPr>
+      <w:r>
+        <w:rPr>
+          <w:rFonts w:ascii="Roboto-Regular" w:hAnsi="Roboto-Regular" w:cs="Roboto-Regular"/>
+          <w:color w:val="000000"/>
+          <w:sz w:val="24"/>
+          <w:szCs w:val="24"/>
+        </w:rPr>
+        <w:t>Elaboração do documento de requisitos por parte do coordenador da unidade. Os restantes elementos poderão ajudar corrigindo eventuais lapsos/falhas.</w:t>
       </w:r>
     </w:p>
     <w:p>
@@ -3130,100 +3061,6 @@
           <w:szCs w:val="24"/>
         </w:rPr>
       </w:pPr>
-      <w:r>
-        <w:rPr>
-          <w:rFonts w:ascii="Roboto-Regular" w:hAnsi="Roboto-Regular" w:cs="Roboto-Regular"/>
-          <w:color w:val="000000"/>
-          <w:sz w:val="24"/>
-          <w:szCs w:val="24"/>
-        </w:rPr>
-        <w:t>São distribuídas tarefas pelos vários elementos da unidade. Cada</w:t>
-      </w:r>
-      <w:r>
-        <w:rPr>
-          <w:rFonts w:ascii="Roboto-Regular" w:hAnsi="Roboto-Regular" w:cs="Roboto-Regular"/>
-          <w:color w:val="000000"/>
-          <w:sz w:val="24"/>
-          <w:szCs w:val="24"/>
-        </w:rPr>
-        <w:t xml:space="preserve"> elemento terá que </w:t>
-      </w:r>
-      <w:r>
-        <w:rPr>
-          <w:rFonts w:ascii="Roboto-Regular" w:hAnsi="Roboto-Regular" w:cs="Roboto-Regular"/>
-          <w:color w:val="000000"/>
-          <w:sz w:val="24"/>
-          <w:szCs w:val="24"/>
-        </w:rPr>
-        <w:t xml:space="preserve">usar, como base, </w:t>
-      </w:r>
-      <w:r>
-        <w:rPr>
-          <w:rFonts w:ascii="Roboto-Regular" w:hAnsi="Roboto-Regular" w:cs="Roboto-Regular"/>
-          <w:color w:val="000000"/>
-          <w:sz w:val="24"/>
-          <w:szCs w:val="24"/>
-        </w:rPr>
-        <w:t xml:space="preserve">os testes </w:t>
-      </w:r>
-      <w:r>
-        <w:rPr>
-          <w:rFonts w:ascii="Roboto-Regular" w:hAnsi="Roboto-Regular" w:cs="Roboto-Regular"/>
-          <w:color w:val="000000"/>
-          <w:sz w:val="24"/>
-          <w:szCs w:val="24"/>
-        </w:rPr>
-        <w:t>nos documentos</w:t>
-      </w:r>
-      <w:bookmarkStart w:id="1" w:name="_GoBack"/>
-      <w:bookmarkEnd w:id="1"/>
-      <w:r>
-        <w:rPr>
-          <w:rFonts w:ascii="Roboto-Regular" w:hAnsi="Roboto-Regular" w:cs="Roboto-Regular"/>
-          <w:color w:val="000000"/>
-          <w:sz w:val="24"/>
-          <w:szCs w:val="24"/>
-        </w:rPr>
-        <w:t xml:space="preserve"> “</w:t>
-      </w:r>
-      <w:r>
-        <w:rPr>
-          <w:rFonts w:ascii="Roboto-Regular" w:hAnsi="Roboto-Regular" w:cs="Roboto-Regular"/>
-          <w:b/>
-          <w:color w:val="000000"/>
-          <w:sz w:val="24"/>
-          <w:szCs w:val="24"/>
-        </w:rPr>
-        <w:t>Testes funcionais</w:t>
-      </w:r>
-      <w:r>
-        <w:rPr>
-          <w:rFonts w:ascii="Roboto-Regular" w:hAnsi="Roboto-Regular" w:cs="Roboto-Regular"/>
-          <w:color w:val="000000"/>
-          <w:sz w:val="24"/>
-          <w:szCs w:val="24"/>
-        </w:rPr>
-        <w:t>” e “</w:t>
-      </w:r>
-      <w:r>
-        <w:rPr>
-          <w:rFonts w:ascii="Roboto-Regular" w:hAnsi="Roboto-Regular" w:cs="Roboto-Regular"/>
-          <w:b/>
-          <w:color w:val="000000"/>
-          <w:sz w:val="24"/>
-          <w:szCs w:val="24"/>
-        </w:rPr>
-        <w:t>Testes não-funcionais</w:t>
-      </w:r>
-      <w:r>
-        <w:rPr>
-          <w:rFonts w:ascii="Roboto-Regular" w:hAnsi="Roboto-Regular" w:cs="Roboto-Regular"/>
-          <w:color w:val="000000"/>
-          <w:sz w:val="24"/>
-          <w:szCs w:val="24"/>
-        </w:rPr>
-        <w:t>”.</w:t>
-      </w:r>
     </w:p>
     <w:p>
       <w:pPr>
@@ -3232,12 +3069,25 @@
         <w:adjustRightInd w:val="0"/>
         <w:spacing w:after="0" w:line="240" w:lineRule="auto"/>
         <w:rPr>
-          <w:rFonts w:ascii="Roboto-Regular" w:hAnsi="Roboto-Regular" w:cs="Roboto-Regular"/>
-          <w:color w:val="000000"/>
-          <w:sz w:val="24"/>
-          <w:szCs w:val="24"/>
-        </w:rPr>
-      </w:pPr>
+          <w:rFonts w:ascii="Roboto-Bold" w:hAnsi="Roboto-Bold" w:cs="Roboto-Bold"/>
+          <w:b/>
+          <w:bCs/>
+          <w:color w:val="000000"/>
+          <w:sz w:val="28"/>
+          <w:szCs w:val="28"/>
+        </w:rPr>
+      </w:pPr>
+      <w:r>
+        <w:rPr>
+          <w:rFonts w:ascii="Roboto-Bold" w:hAnsi="Roboto-Bold" w:cs="Roboto-Bold"/>
+          <w:b/>
+          <w:bCs/>
+          <w:color w:val="000000"/>
+          <w:sz w:val="28"/>
+          <w:szCs w:val="28"/>
+        </w:rPr>
+        <w:t>Critério de saída:</w:t>
+      </w:r>
     </w:p>
     <w:p>
       <w:pPr>
@@ -3246,85 +3096,49 @@
         <w:adjustRightInd w:val="0"/>
         <w:spacing w:after="0" w:line="240" w:lineRule="auto"/>
         <w:rPr>
-          <w:rFonts w:ascii="Roboto-Bold" w:hAnsi="Roboto-Bold" w:cs="Roboto-Bold"/>
-          <w:b/>
-          <w:bCs/>
-          <w:color w:val="000000"/>
-          <w:sz w:val="28"/>
-          <w:szCs w:val="28"/>
-        </w:rPr>
-      </w:pPr>
-      <w:r>
-        <w:rPr>
-          <w:rFonts w:ascii="Roboto-Bold" w:hAnsi="Roboto-Bold" w:cs="Roboto-Bold"/>
-          <w:b/>
-          <w:bCs/>
-          <w:color w:val="000000"/>
-          <w:sz w:val="28"/>
-          <w:szCs w:val="28"/>
-        </w:rPr>
-        <w:t>Critério de saída:</w:t>
-      </w:r>
-    </w:p>
-    <w:p>
-      <w:pPr>
-        <w:autoSpaceDE w:val="0"/>
-        <w:autoSpaceDN w:val="0"/>
-        <w:adjustRightInd w:val="0"/>
-        <w:spacing w:after="0" w:line="240" w:lineRule="auto"/>
-        <w:rPr>
-          <w:rFonts w:ascii="Roboto-Regular" w:hAnsi="Roboto-Regular" w:cs="Roboto-Regular"/>
-          <w:color w:val="000000"/>
-          <w:sz w:val="24"/>
-          <w:szCs w:val="24"/>
-        </w:rPr>
-      </w:pPr>
-      <w:r>
-        <w:rPr>
-          <w:rFonts w:ascii="Roboto-Regular" w:hAnsi="Roboto-Regular" w:cs="Roboto-Regular"/>
-          <w:color w:val="000000"/>
-          <w:sz w:val="24"/>
-          <w:szCs w:val="24"/>
-        </w:rPr>
-        <w:t xml:space="preserve">Assim que cada requisito contenha um conjunto de </w:t>
-      </w:r>
-      <w:r>
-        <w:rPr>
-          <w:rFonts w:ascii="Roboto-Italic" w:hAnsi="Roboto-Italic" w:cs="Roboto-Italic"/>
-          <w:i/>
-          <w:iCs/>
-          <w:color w:val="000000"/>
-          <w:sz w:val="24"/>
-          <w:szCs w:val="24"/>
-        </w:rPr>
-        <w:t xml:space="preserve">use cases </w:t>
-      </w:r>
-      <w:r>
-        <w:rPr>
-          <w:rFonts w:ascii="Roboto-Regular" w:hAnsi="Roboto-Regular" w:cs="Roboto-Regular"/>
-          <w:color w:val="000000"/>
-          <w:sz w:val="24"/>
-          <w:szCs w:val="24"/>
-        </w:rPr>
-        <w:t xml:space="preserve">suficiente para que </w:t>
-      </w:r>
-      <w:r>
-        <w:rPr>
-          <w:rFonts w:ascii="Roboto-Regular" w:hAnsi="Roboto-Regular" w:cs="Roboto-Regular"/>
-          <w:color w:val="000000"/>
-          <w:sz w:val="24"/>
-          <w:szCs w:val="24"/>
-        </w:rPr>
-        <w:t>seja testado (em média seis testes por requisit</w:t>
-      </w:r>
-      <w:r>
-        <w:rPr>
-          <w:rFonts w:ascii="Roboto-Regular" w:hAnsi="Roboto-Regular" w:cs="Roboto-Regular"/>
-          <w:color w:val="000000"/>
-          <w:sz w:val="24"/>
-          <w:szCs w:val="24"/>
-        </w:rPr>
-        <w:t xml:space="preserve">o), então o processo dá-se como </w:t>
+          <w:rFonts w:ascii="Roboto-Regular" w:hAnsi="Roboto-Regular" w:cs="Roboto-Regular"/>
+          <w:color w:val="000000"/>
+          <w:sz w:val="24"/>
+          <w:szCs w:val="24"/>
+        </w:rPr>
+      </w:pPr>
+      <w:r>
+        <w:rPr>
+          <w:rFonts w:ascii="Roboto-Regular" w:hAnsi="Roboto-Regular" w:cs="Roboto-Regular"/>
+          <w:color w:val="000000"/>
+          <w:sz w:val="24"/>
+          <w:szCs w:val="24"/>
+        </w:rPr>
+        <w:t xml:space="preserve">Assim que cada requisito contenha um </w:t>
+      </w:r>
+      <w:proofErr w:type="spellStart"/>
+      <w:r>
+        <w:rPr>
+          <w:rFonts w:ascii="Roboto-Regular" w:hAnsi="Roboto-Regular" w:cs="Roboto-Regular"/>
+          <w:color w:val="000000"/>
+          <w:sz w:val="24"/>
+          <w:szCs w:val="24"/>
+        </w:rPr>
+        <w:t>test</w:t>
+      </w:r>
+      <w:proofErr w:type="spellEnd"/>
+      <w:r>
+        <w:rPr>
+          <w:rFonts w:ascii="Roboto-Regular" w:hAnsi="Roboto-Regular" w:cs="Roboto-Regular"/>
+          <w:color w:val="000000"/>
+          <w:sz w:val="24"/>
+          <w:szCs w:val="24"/>
+        </w:rPr>
+        <w:t xml:space="preserve"> case para testar</w:t>
+      </w:r>
+      <w:r>
+        <w:rPr>
+          <w:rFonts w:ascii="Roboto-Regular" w:hAnsi="Roboto-Regular" w:cs="Roboto-Regular"/>
+          <w:color w:val="000000"/>
+          <w:sz w:val="24"/>
+          <w:szCs w:val="24"/>
+        </w:rPr>
+        <w:t xml:space="preserve">, então o processo dá-se como </w:t>
       </w:r>
       <w:r>
         <w:rPr>
@@ -4569,31 +4383,15 @@
           <w:sz w:val="24"/>
           <w:szCs w:val="24"/>
         </w:rPr>
-        <w:t>á uma nova versão a ser testada.</w:t>
-      </w:r>
-      <w:r>
-        <w:rPr>
-          <w:rFonts w:cstheme="minorHAnsi"/>
-          <w:sz w:val="24"/>
-          <w:szCs w:val="24"/>
-        </w:rPr>
-        <w:t xml:space="preserve"> Este encarrega</w:t>
-      </w:r>
-      <w:r>
-        <w:rPr>
-          <w:rFonts w:cstheme="minorHAnsi"/>
-          <w:sz w:val="24"/>
-          <w:szCs w:val="24"/>
-        </w:rPr>
-        <w:t>-</w:t>
-      </w:r>
-      <w:r>
-        <w:rPr>
-          <w:rFonts w:cstheme="minorHAnsi"/>
-          <w:sz w:val="24"/>
-          <w:szCs w:val="24"/>
-        </w:rPr>
-        <w:t>se de elaborar lista de testes para requisitos não-funcionais e de distribuir tarefas. O resto da unidade acrescenta outros testes para requisitos não-funcionais caso ache pertinente.</w:t>
+        <w:t xml:space="preserve">á uma nova versão a ser </w:t>
+      </w:r>
+      <w:r>
+        <w:rPr>
+          <w:rFonts w:cstheme="minorHAnsi"/>
+          <w:sz w:val="24"/>
+          <w:szCs w:val="24"/>
+        </w:rPr>
+        <w:t>testada.</w:t>
       </w:r>
     </w:p>
     <w:p>
@@ -4645,7 +4443,7 @@
           <w:sz w:val="24"/>
           <w:szCs w:val="24"/>
         </w:rPr>
-        <w:t xml:space="preserve">São distribuídas tarefas pelos vários elementos da unidade. Cada elemento terá </w:t>
+        <w:t xml:space="preserve">Cada elemento terá </w:t>
       </w:r>
       <w:r>
         <w:rPr>
@@ -4669,16 +4467,42 @@
           <w:sz w:val="24"/>
           <w:szCs w:val="24"/>
         </w:rPr>
-        <w:t xml:space="preserve"> Também deve recolher métricas e testar o programa inclusivamente com </w:t>
-      </w:r>
-      <w:r>
-        <w:rPr>
-          <w:rFonts w:cstheme="minorHAnsi"/>
-          <w:sz w:val="24"/>
-          <w:szCs w:val="24"/>
-        </w:rPr>
-        <w:lastRenderedPageBreak/>
-        <w:t>indivíduos fora do contexto de testes e implementação, de forma a obter dados realistas e demonstrativos do utilizador-alvo.</w:t>
+        <w:t xml:space="preserve"> </w:t>
+      </w:r>
+    </w:p>
+    <w:p>
+      <w:pPr>
+        <w:spacing w:line="240" w:lineRule="auto"/>
+        <w:jc w:val="both"/>
+        <w:rPr>
+          <w:rFonts w:cstheme="minorHAnsi"/>
+          <w:sz w:val="24"/>
+          <w:szCs w:val="24"/>
+        </w:rPr>
+      </w:pPr>
+      <w:r>
+        <w:rPr>
+          <w:rFonts w:cstheme="minorHAnsi"/>
+          <w:sz w:val="24"/>
+          <w:szCs w:val="24"/>
+        </w:rPr>
+        <w:t>Também deve recolher métricas</w:t>
+      </w:r>
+      <w:r>
+        <w:rPr>
+          <w:rFonts w:cstheme="minorHAnsi"/>
+          <w:sz w:val="24"/>
+          <w:szCs w:val="24"/>
+        </w:rPr>
+        <w:t xml:space="preserve"> de usabilidade do programa</w:t>
+      </w:r>
+      <w:r>
+        <w:rPr>
+          <w:rFonts w:cstheme="minorHAnsi"/>
+          <w:sz w:val="24"/>
+          <w:szCs w:val="24"/>
+        </w:rPr>
+        <w:t xml:space="preserve"> e testar o programa com indivíduos fora do contexto de testes e implementação, de forma a obter dados realistas e demonstrativos do utilizador-alvo.</w:t>
       </w:r>
     </w:p>
     <w:p>
@@ -4716,6 +4540,7 @@
           <w:sz w:val="24"/>
           <w:szCs w:val="24"/>
         </w:rPr>
+        <w:lastRenderedPageBreak/>
         <w:t>Critério de saída:</w:t>
       </w:r>
     </w:p>
@@ -4739,7 +4564,34 @@
           <w:sz w:val="24"/>
           <w:szCs w:val="24"/>
         </w:rPr>
-        <w:t>Assim que cada elemento tenha realizado vários testes para cada requisito, este pode ser dado como concluído ou, caso o requisito não esteja a ser cumprido, é enviada uma mensagem à equipa de implementação de forma a que corrija a situação.</w:t>
+        <w:t>Assim que</w:t>
+      </w:r>
+      <w:r>
+        <w:rPr>
+          <w:rFonts w:cstheme="minorHAnsi"/>
+          <w:color w:val="000000"/>
+          <w:sz w:val="24"/>
+          <w:szCs w:val="24"/>
+        </w:rPr>
+        <w:t xml:space="preserve"> cada elemento tenha realizado preenchido os documentos de testes</w:t>
+      </w:r>
+      <w:r>
+        <w:rPr>
+          <w:rFonts w:cstheme="minorHAnsi"/>
+          <w:color w:val="000000"/>
+          <w:sz w:val="24"/>
+          <w:szCs w:val="24"/>
+        </w:rPr>
+        <w:t xml:space="preserve">, este pode ser dado como concluído </w:t>
+      </w:r>
+      <w:r>
+        <w:rPr>
+          <w:rFonts w:cstheme="minorHAnsi"/>
+          <w:color w:val="000000"/>
+          <w:sz w:val="24"/>
+          <w:szCs w:val="24"/>
+        </w:rPr>
+        <w:t>e o documento deve ser submetido no GitHub, com o nome e versão como título. O teste anterior da mesma pessoa para a mesma versão deve ser apagado.</w:t>
       </w:r>
     </w:p>
     <w:p>
@@ -4803,30 +4655,16 @@
           <w:sz w:val="24"/>
           <w:szCs w:val="24"/>
         </w:rPr>
-        <w:t>Tabela com requisitos aprovados ou reprovados.</w:t>
-      </w:r>
-    </w:p>
-    <w:p>
-      <w:pPr>
-        <w:autoSpaceDE w:val="0"/>
-        <w:autoSpaceDN w:val="0"/>
-        <w:adjustRightInd w:val="0"/>
-        <w:spacing w:after="0" w:line="240" w:lineRule="auto"/>
-        <w:rPr>
-          <w:rFonts w:ascii="Roboto-Regular" w:hAnsi="Roboto-Regular" w:cs="Roboto-Regular"/>
-          <w:color w:val="000000"/>
-          <w:sz w:val="24"/>
-          <w:szCs w:val="24"/>
-        </w:rPr>
-      </w:pPr>
-      <w:r>
-        <w:rPr>
-          <w:rFonts w:ascii="Roboto-Regular" w:hAnsi="Roboto-Regular" w:cs="Roboto-Regular"/>
-          <w:color w:val="000000"/>
-          <w:sz w:val="24"/>
-          <w:szCs w:val="24"/>
-        </w:rPr>
-        <w:t>Número de testes realizados por requisitos.</w:t>
+        <w:t>Tabela com requisitos aprovados ou reprovados</w:t>
+      </w:r>
+      <w:r>
+        <w:rPr>
+          <w:rFonts w:ascii="Roboto-Regular" w:hAnsi="Roboto-Regular" w:cs="Roboto-Regular"/>
+          <w:color w:val="000000"/>
+          <w:sz w:val="24"/>
+          <w:szCs w:val="24"/>
+        </w:rPr>
+        <w:t>.</w:t>
       </w:r>
     </w:p>
     <w:p>
@@ -5184,7 +5022,18 @@
                 <w:sz w:val="24"/>
                 <w:szCs w:val="24"/>
               </w:rPr>
-              <w:t>baselined</w:t>
+              <w:t>B</w:t>
+            </w:r>
+            <w:r>
+              <w:rPr>
+                <w:rFonts w:cstheme="minorHAnsi"/>
+                <w:i/>
+                <w:iCs/>
+                <w:color w:val="000000"/>
+                <w:sz w:val="24"/>
+                <w:szCs w:val="24"/>
+              </w:rPr>
+              <w:t>aselined</w:t>
             </w:r>
             <w:proofErr w:type="spellEnd"/>
           </w:p>
@@ -5390,7 +5239,39 @@
           <w:sz w:val="24"/>
           <w:szCs w:val="24"/>
         </w:rPr>
-        <w:t>o documento “</w:t>
+        <w:t>o</w:t>
+      </w:r>
+      <w:r>
+        <w:rPr>
+          <w:rFonts w:cstheme="minorHAnsi"/>
+          <w:sz w:val="24"/>
+          <w:szCs w:val="24"/>
+        </w:rPr>
+        <w:t>s</w:t>
+      </w:r>
+      <w:r>
+        <w:rPr>
+          <w:rFonts w:cstheme="minorHAnsi"/>
+          <w:sz w:val="24"/>
+          <w:szCs w:val="24"/>
+        </w:rPr>
+        <w:t xml:space="preserve"> documento</w:t>
+      </w:r>
+      <w:r>
+        <w:rPr>
+          <w:rFonts w:cstheme="minorHAnsi"/>
+          <w:sz w:val="24"/>
+          <w:szCs w:val="24"/>
+        </w:rPr>
+        <w:t>s</w:t>
+      </w:r>
+      <w:r>
+        <w:rPr>
+          <w:rFonts w:cstheme="minorHAnsi"/>
+          <w:sz w:val="24"/>
+          <w:szCs w:val="24"/>
+        </w:rPr>
+        <w:t xml:space="preserve"> “</w:t>
       </w:r>
       <w:r>
         <w:rPr>
@@ -5426,6 +5307,17 @@
         </w:rPr>
         <w:t>”.</w:t>
       </w:r>
+    </w:p>
+    <w:p>
+      <w:pPr>
+        <w:spacing w:line="240" w:lineRule="auto"/>
+        <w:jc w:val="both"/>
+        <w:rPr>
+          <w:rFonts w:cstheme="minorHAnsi"/>
+          <w:sz w:val="24"/>
+          <w:szCs w:val="24"/>
+        </w:rPr>
+      </w:pPr>
     </w:p>
     <w:p>
       <w:pPr>
@@ -5578,20 +5470,6 @@
     </w:p>
     <w:p>
       <w:pPr>
-        <w:autoSpaceDE w:val="0"/>
-        <w:autoSpaceDN w:val="0"/>
-        <w:adjustRightInd w:val="0"/>
-        <w:spacing w:after="0" w:line="240" w:lineRule="auto"/>
-        <w:rPr>
-          <w:rFonts w:cstheme="minorHAnsi"/>
-          <w:b/>
-          <w:sz w:val="24"/>
-          <w:szCs w:val="24"/>
-        </w:rPr>
-      </w:pPr>
-    </w:p>
-    <w:p>
-      <w:pPr>
         <w:spacing w:line="240" w:lineRule="auto"/>
         <w:jc w:val="both"/>
         <w:rPr>
@@ -5629,7 +5507,6 @@
           <w:sz w:val="24"/>
           <w:szCs w:val="24"/>
         </w:rPr>
-        <w:lastRenderedPageBreak/>
         <w:t>São divididas tarefas e realizados testes de códigos, com base nos documentos “</w:t>
       </w:r>
       <w:r>
@@ -5689,6 +5566,7 @@
           <w:sz w:val="24"/>
           <w:szCs w:val="24"/>
         </w:rPr>
+        <w:lastRenderedPageBreak/>
         <w:t xml:space="preserve">Para os testes funcionais, o </w:t>
       </w:r>
       <w:proofErr w:type="spellStart"/>
@@ -5722,7 +5600,34 @@
           <w:sz w:val="24"/>
           <w:szCs w:val="24"/>
         </w:rPr>
-        <w:t xml:space="preserve">deve inserir em cada parâmetro o valor descrito para o mesmo. Por último deve alterar o estado do teste para </w:t>
+        <w:t xml:space="preserve">deve </w:t>
+      </w:r>
+      <w:r>
+        <w:rPr>
+          <w:rFonts w:cstheme="minorHAnsi"/>
+          <w:color w:val="000000"/>
+          <w:sz w:val="24"/>
+          <w:szCs w:val="24"/>
+        </w:rPr>
+        <w:t xml:space="preserve">proceder como no documento respetivo, </w:t>
+      </w:r>
+      <w:r>
+        <w:rPr>
+          <w:rFonts w:cstheme="minorHAnsi"/>
+          <w:color w:val="000000"/>
+          <w:sz w:val="24"/>
+          <w:szCs w:val="24"/>
+        </w:rPr>
+        <w:t>devendo</w:t>
+      </w:r>
+      <w:r>
+        <w:rPr>
+          <w:rFonts w:cstheme="minorHAnsi"/>
+          <w:color w:val="000000"/>
+          <w:sz w:val="24"/>
+          <w:szCs w:val="24"/>
+        </w:rPr>
+        <w:t xml:space="preserve"> alterar o estado do teste para </w:t>
       </w:r>
       <w:proofErr w:type="spellStart"/>
       <w:r>
@@ -5797,25 +5702,16 @@
           <w:sz w:val="24"/>
           <w:szCs w:val="24"/>
         </w:rPr>
-        <w:t>descrito no vetor de testes. Caso o teste falhe, o requisito não foi satisfeito na totalidade, sendo gerada uma mensagem</w:t>
-      </w:r>
-      <w:r>
-        <w:rPr>
-          <w:rFonts w:cstheme="minorHAnsi"/>
-          <w:color w:val="9A9A9A"/>
-          <w:sz w:val="24"/>
-          <w:szCs w:val="24"/>
-        </w:rPr>
-        <w:t xml:space="preserve"> </w:t>
-      </w:r>
-      <w:r>
-        <w:rPr>
-          <w:rFonts w:cstheme="minorHAnsi"/>
-          <w:color w:val="000000"/>
-          <w:sz w:val="24"/>
-          <w:szCs w:val="24"/>
-        </w:rPr>
-        <w:t>à unidade de implementação para que esta possa corrigir o erro/satisfazer o requisito presente na tabela de requisitos. Quando um conjunto de testes para o mesmo requisito se der como concluído, é gerada uma mensagem para a equipa de implementação, a informar de que o código passou os testes, ou em caso de falha, é informada de tal, para que a tarefa de implementação de código correspondente ao requisito em causa, seja reaberta e o código corrigido.</w:t>
+        <w:t xml:space="preserve">descrito no vetor de testes. </w:t>
+      </w:r>
+      <w:r>
+        <w:rPr>
+          <w:rFonts w:cstheme="minorHAnsi"/>
+          <w:color w:val="000000"/>
+          <w:sz w:val="24"/>
+          <w:szCs w:val="24"/>
+        </w:rPr>
+        <w:t>Quando o documento estiver completo, este é submetido no GitHub, de forma a unidade de testes poder examiná-lo.</w:t>
       </w:r>
     </w:p>
     <w:p>
@@ -5836,7 +5732,34 @@
           <w:sz w:val="24"/>
           <w:szCs w:val="24"/>
         </w:rPr>
-        <w:t>Para os testes não-funcionais, são realizados por elementos de preferência que estejam (de preferência) fora do contexto de implementação e testes e supervisionados por um elemento da unidade de testes. Este deve indicar ao utilizador as ações a realizar e recolher métricas e comentários com base na experiência do utilizador. Caso os testes indiquem uma má experiência de utilizador, é enviada uma mensagem ao coordenador de implementação a mostrar o resultado dos testes de forma a este poder corrigir e melhorar a experiência de utilização.</w:t>
+        <w:t>Para os testes não-funcionais, são realizad</w:t>
+      </w:r>
+      <w:r>
+        <w:rPr>
+          <w:rFonts w:cstheme="minorHAnsi"/>
+          <w:color w:val="000000"/>
+          <w:sz w:val="24"/>
+          <w:szCs w:val="24"/>
+        </w:rPr>
+        <w:t xml:space="preserve">os por elementos de </w:t>
+      </w:r>
+      <w:r>
+        <w:rPr>
+          <w:rFonts w:cstheme="minorHAnsi"/>
+          <w:color w:val="000000"/>
+          <w:sz w:val="24"/>
+          <w:szCs w:val="24"/>
+        </w:rPr>
+        <w:t xml:space="preserve">fora do contexto de implementação e testes e supervisionados por um elemento da unidade de testes. Este deve indicar ao utilizador as ações a realizar e recolher métricas e comentários com base na experiência do utilizador. Caso os testes indiquem uma má experiência de utilizador, </w:t>
+      </w:r>
+      <w:r>
+        <w:rPr>
+          <w:rFonts w:cstheme="minorHAnsi"/>
+          <w:color w:val="000000"/>
+          <w:sz w:val="24"/>
+          <w:szCs w:val="24"/>
+        </w:rPr>
+        <w:t>deve ser escrito um comentário na linha do teste de forma a equipa de implementação corrigir o problema de forma a melhorar a experiência do utilizador. Quando o documento estiver preenchido, este deve ser submetido no GitHub de forma a poder ser examinado pela equipa de implementação.</w:t>
       </w:r>
     </w:p>
     <w:p>
@@ -5845,19 +5768,39 @@
         <w:jc w:val="both"/>
         <w:rPr>
           <w:rFonts w:cstheme="minorHAnsi"/>
-          <w:b/>
-          <w:sz w:val="24"/>
-          <w:szCs w:val="24"/>
-        </w:rPr>
-      </w:pPr>
-      <w:r>
-        <w:rPr>
-          <w:rFonts w:cstheme="minorHAnsi"/>
-          <w:b/>
-          <w:sz w:val="24"/>
-          <w:szCs w:val="24"/>
-        </w:rPr>
-        <w:t>Critério de saída:</w:t>
+          <w:color w:val="000000"/>
+          <w:sz w:val="24"/>
+          <w:szCs w:val="24"/>
+        </w:rPr>
+      </w:pPr>
+      <w:r>
+        <w:rPr>
+          <w:rFonts w:cstheme="minorHAnsi"/>
+          <w:color w:val="000000"/>
+          <w:sz w:val="24"/>
+          <w:szCs w:val="24"/>
+        </w:rPr>
+        <w:t xml:space="preserve">Para além destes testes, devem ser realizados testes gerais a fim de encontrar bus e outros comportamentos indesejados do software. Estes devem ser descritos e submetidos no </w:t>
+      </w:r>
+      <w:proofErr w:type="spellStart"/>
+      <w:r>
+        <w:rPr>
+          <w:rFonts w:cstheme="minorHAnsi"/>
+          <w:color w:val="000000"/>
+          <w:sz w:val="24"/>
+          <w:szCs w:val="24"/>
+        </w:rPr>
+        <w:t>Trello</w:t>
+      </w:r>
+      <w:proofErr w:type="spellEnd"/>
+      <w:r>
+        <w:rPr>
+          <w:rFonts w:cstheme="minorHAnsi"/>
+          <w:color w:val="000000"/>
+          <w:sz w:val="24"/>
+          <w:szCs w:val="24"/>
+        </w:rPr>
+        <w:t xml:space="preserve"> da Unidade de Implementação.</w:t>
       </w:r>
     </w:p>
     <w:p>
@@ -5866,58 +5809,11 @@
         <w:jc w:val="both"/>
         <w:rPr>
           <w:rFonts w:cstheme="minorHAnsi"/>
-          <w:sz w:val="24"/>
-          <w:szCs w:val="24"/>
-        </w:rPr>
-      </w:pPr>
-      <w:r>
-        <w:rPr>
-          <w:rFonts w:cstheme="minorHAnsi"/>
-          <w:sz w:val="24"/>
-          <w:szCs w:val="24"/>
-        </w:rPr>
-        <w:t>Assim que o código implementado satisfizer todos os testes presentes na tabela de</w:t>
-      </w:r>
-      <w:r>
-        <w:rPr>
-          <w:rFonts w:cstheme="minorHAnsi"/>
-          <w:sz w:val="24"/>
-          <w:szCs w:val="24"/>
-        </w:rPr>
-        <w:t xml:space="preserve"> </w:t>
-      </w:r>
-      <w:r>
-        <w:rPr>
-          <w:rFonts w:cstheme="minorHAnsi"/>
-          <w:sz w:val="24"/>
-          <w:szCs w:val="24"/>
-        </w:rPr>
-        <w:t>testes e a aplicação desempenhe os requisitos presentes na tabela de requisitos</w:t>
-      </w:r>
-      <w:r>
-        <w:rPr>
-          <w:rFonts w:cstheme="minorHAnsi"/>
-          <w:sz w:val="24"/>
-          <w:szCs w:val="24"/>
-        </w:rPr>
-        <w:t xml:space="preserve"> </w:t>
-      </w:r>
-      <w:r>
-        <w:rPr>
-          <w:rFonts w:cstheme="minorHAnsi"/>
-          <w:sz w:val="24"/>
-          <w:szCs w:val="24"/>
-        </w:rPr>
-        <w:t>então o p</w:t>
-      </w:r>
-      <w:r>
-        <w:rPr>
-          <w:rFonts w:cstheme="minorHAnsi"/>
-          <w:sz w:val="24"/>
-          <w:szCs w:val="24"/>
-        </w:rPr>
-        <w:t>rocesso é dado como terminado, é atualizado o projeto principal.</w:t>
-      </w:r>
+          <w:color w:val="000000"/>
+          <w:sz w:val="24"/>
+          <w:szCs w:val="24"/>
+        </w:rPr>
+      </w:pPr>
     </w:p>
     <w:p>
       <w:pPr>
@@ -5937,85 +5833,46 @@
           <w:sz w:val="24"/>
           <w:szCs w:val="24"/>
         </w:rPr>
+        <w:t>Critério de saída:</w:t>
+      </w:r>
+    </w:p>
+    <w:p>
+      <w:pPr>
+        <w:spacing w:line="240" w:lineRule="auto"/>
+        <w:jc w:val="both"/>
+        <w:rPr>
+          <w:rFonts w:cstheme="minorHAnsi"/>
+          <w:sz w:val="24"/>
+          <w:szCs w:val="24"/>
+        </w:rPr>
+      </w:pPr>
+      <w:r>
+        <w:rPr>
+          <w:rFonts w:cstheme="minorHAnsi"/>
+          <w:sz w:val="24"/>
+          <w:szCs w:val="24"/>
+        </w:rPr>
+        <w:t>Elaborados documentos com resultados de testes funcionais e não-funcionais e realização de testes gerais.</w:t>
+      </w:r>
+    </w:p>
+    <w:p>
+      <w:pPr>
+        <w:spacing w:line="240" w:lineRule="auto"/>
+        <w:jc w:val="both"/>
+        <w:rPr>
+          <w:rFonts w:ascii="Roboto-Regular" w:hAnsi="Roboto-Regular" w:cs="Roboto-Regular"/>
+          <w:sz w:val="24"/>
+          <w:szCs w:val="24"/>
+        </w:rPr>
+      </w:pPr>
+      <w:r>
+        <w:rPr>
+          <w:rFonts w:cstheme="minorHAnsi"/>
+          <w:b/>
+          <w:sz w:val="24"/>
+          <w:szCs w:val="24"/>
+        </w:rPr>
         <w:t>Métricas de avaliação deste processo:</w:t>
-      </w:r>
-    </w:p>
-    <w:p>
-      <w:pPr>
-        <w:pStyle w:val="ListParagraph"/>
-        <w:numPr>
-          <w:ilvl w:val="0"/>
-          <w:numId w:val="1"/>
-        </w:numPr>
-        <w:autoSpaceDE w:val="0"/>
-        <w:autoSpaceDN w:val="0"/>
-        <w:adjustRightInd w:val="0"/>
-        <w:spacing w:after="0" w:line="240" w:lineRule="auto"/>
-        <w:rPr>
-          <w:rFonts w:ascii="Roboto-Regular" w:hAnsi="Roboto-Regular" w:cs="Roboto-Regular"/>
-          <w:sz w:val="24"/>
-          <w:szCs w:val="24"/>
-        </w:rPr>
-      </w:pPr>
-      <w:r>
-        <w:rPr>
-          <w:rFonts w:ascii="Roboto-Regular" w:hAnsi="Roboto-Regular" w:cs="Roboto-Regular"/>
-          <w:sz w:val="24"/>
-          <w:szCs w:val="24"/>
-        </w:rPr>
-        <w:t>Número de testes realizados por requisito;</w:t>
-      </w:r>
-    </w:p>
-    <w:p>
-      <w:pPr>
-        <w:pStyle w:val="ListParagraph"/>
-        <w:numPr>
-          <w:ilvl w:val="0"/>
-          <w:numId w:val="1"/>
-        </w:numPr>
-        <w:autoSpaceDE w:val="0"/>
-        <w:autoSpaceDN w:val="0"/>
-        <w:adjustRightInd w:val="0"/>
-        <w:spacing w:after="0" w:line="240" w:lineRule="auto"/>
-        <w:rPr>
-          <w:rFonts w:ascii="Roboto-Regular" w:hAnsi="Roboto-Regular" w:cs="Roboto-Regular"/>
-          <w:sz w:val="24"/>
-          <w:szCs w:val="24"/>
-        </w:rPr>
-      </w:pPr>
-      <w:r>
-        <w:rPr>
-          <w:rFonts w:ascii="Roboto-Regular" w:hAnsi="Roboto-Regular" w:cs="Roboto-Regular"/>
-          <w:sz w:val="24"/>
-          <w:szCs w:val="24"/>
-        </w:rPr>
-        <w:t>Número e taxa de testes aprovados/reprovados por requisito;</w:t>
-      </w:r>
-    </w:p>
-    <w:p>
-      <w:pPr>
-        <w:pStyle w:val="ListParagraph"/>
-        <w:numPr>
-          <w:ilvl w:val="0"/>
-          <w:numId w:val="1"/>
-        </w:numPr>
-        <w:autoSpaceDE w:val="0"/>
-        <w:autoSpaceDN w:val="0"/>
-        <w:adjustRightInd w:val="0"/>
-        <w:spacing w:after="0" w:line="240" w:lineRule="auto"/>
-        <w:rPr>
-          <w:rFonts w:ascii="Roboto-Regular" w:hAnsi="Roboto-Regular" w:cs="Roboto-Regular"/>
-          <w:sz w:val="24"/>
-          <w:szCs w:val="24"/>
-        </w:rPr>
-      </w:pPr>
-      <w:r>
-        <w:rPr>
-          <w:rFonts w:ascii="Roboto-Regular" w:hAnsi="Roboto-Regular" w:cs="Roboto-Regular"/>
-          <w:sz w:val="24"/>
-          <w:szCs w:val="24"/>
-        </w:rPr>
-        <w:t>Número de pessoas envolvidas em cada teste;</w:t>
       </w:r>
     </w:p>
     <w:p>
@@ -6028,54 +5885,83 @@
         <w:spacing w:line="240" w:lineRule="auto"/>
         <w:jc w:val="both"/>
         <w:rPr>
-          <w:rFonts w:cstheme="minorHAnsi"/>
-          <w:sz w:val="24"/>
-          <w:szCs w:val="24"/>
-        </w:rPr>
-      </w:pPr>
-      <w:r>
-        <w:rPr>
-          <w:rFonts w:ascii="Roboto-Regular" w:hAnsi="Roboto-Regular" w:cs="Roboto-Regular"/>
-          <w:sz w:val="24"/>
-          <w:szCs w:val="24"/>
-        </w:rPr>
-        <w:t>Horas de trabalho semanais por elemento da unidade;</w:t>
-      </w:r>
-    </w:p>
-    <w:p>
-      <w:pPr>
+          <w:rFonts w:ascii="Roboto-Regular" w:hAnsi="Roboto-Regular" w:cs="Roboto-Regular"/>
+          <w:sz w:val="24"/>
+          <w:szCs w:val="24"/>
+        </w:rPr>
+      </w:pPr>
+      <w:r>
+        <w:rPr>
+          <w:rFonts w:ascii="Roboto-Regular" w:hAnsi="Roboto-Regular" w:cs="Roboto-Regular"/>
+          <w:sz w:val="24"/>
+          <w:szCs w:val="24"/>
+        </w:rPr>
+        <w:t>Número e taxa de testes aprovados/reprovados por requisito</w:t>
+      </w:r>
+      <w:r>
+        <w:rPr>
+          <w:rFonts w:ascii="Roboto-Regular" w:hAnsi="Roboto-Regular" w:cs="Roboto-Regular"/>
+          <w:sz w:val="24"/>
+          <w:szCs w:val="24"/>
+        </w:rPr>
+        <w:t xml:space="preserve"> funcional.</w:t>
+      </w:r>
+    </w:p>
+    <w:p>
+      <w:pPr>
+        <w:pStyle w:val="ListParagraph"/>
+        <w:numPr>
+          <w:ilvl w:val="0"/>
+          <w:numId w:val="1"/>
+        </w:numPr>
         <w:spacing w:line="240" w:lineRule="auto"/>
         <w:jc w:val="both"/>
         <w:rPr>
-          <w:rFonts w:cstheme="minorHAnsi"/>
-          <w:sz w:val="24"/>
-          <w:szCs w:val="24"/>
-        </w:rPr>
-      </w:pPr>
-    </w:p>
-    <w:p>
-      <w:pPr>
+          <w:rFonts w:ascii="Roboto-Regular" w:hAnsi="Roboto-Regular" w:cs="Roboto-Regular"/>
+          <w:sz w:val="24"/>
+          <w:szCs w:val="24"/>
+        </w:rPr>
+      </w:pPr>
+      <w:r>
+        <w:rPr>
+          <w:rFonts w:ascii="Roboto-Regular" w:hAnsi="Roboto-Regular" w:cs="Roboto-Regular"/>
+          <w:sz w:val="24"/>
+          <w:szCs w:val="24"/>
+        </w:rPr>
+        <w:t>Tempo e taxa de tarefas realizadas por requisito não-funcionais</w:t>
+      </w:r>
+    </w:p>
+    <w:p>
+      <w:pPr>
+        <w:pStyle w:val="ListParagraph"/>
+        <w:numPr>
+          <w:ilvl w:val="0"/>
+          <w:numId w:val="1"/>
+        </w:numPr>
         <w:spacing w:line="240" w:lineRule="auto"/>
         <w:jc w:val="both"/>
         <w:rPr>
-          <w:rFonts w:cstheme="minorHAnsi"/>
-          <w:b/>
-          <w:sz w:val="24"/>
-          <w:szCs w:val="24"/>
-        </w:rPr>
-      </w:pPr>
-      <w:r>
-        <w:rPr>
-          <w:rFonts w:cstheme="minorHAnsi"/>
-          <w:b/>
-          <w:sz w:val="24"/>
-          <w:szCs w:val="24"/>
-        </w:rPr>
-        <w:t>Outputs gerados (artefactos):</w:t>
-      </w:r>
-    </w:p>
-    <w:p>
-      <w:pPr>
+          <w:rFonts w:ascii="Roboto-Regular" w:hAnsi="Roboto-Regular" w:cs="Roboto-Regular"/>
+          <w:sz w:val="24"/>
+          <w:szCs w:val="24"/>
+        </w:rPr>
+      </w:pPr>
+      <w:r>
+        <w:rPr>
+          <w:rFonts w:ascii="Roboto-Regular" w:hAnsi="Roboto-Regular" w:cs="Roboto-Regular"/>
+          <w:sz w:val="24"/>
+          <w:szCs w:val="24"/>
+        </w:rPr>
+        <w:t>Bugs encontrados no programa</w:t>
+      </w:r>
+    </w:p>
+    <w:p>
+      <w:pPr>
+        <w:pStyle w:val="ListParagraph"/>
+        <w:numPr>
+          <w:ilvl w:val="0"/>
+          <w:numId w:val="1"/>
+        </w:numPr>
         <w:spacing w:line="240" w:lineRule="auto"/>
         <w:jc w:val="both"/>
         <w:rPr>
@@ -6090,6 +5976,57 @@
           <w:sz w:val="24"/>
           <w:szCs w:val="24"/>
         </w:rPr>
+        <w:t>Horas de trabalho semanais por elemento da unidade;</w:t>
+      </w:r>
+    </w:p>
+    <w:p>
+      <w:pPr>
+        <w:spacing w:line="240" w:lineRule="auto"/>
+        <w:jc w:val="both"/>
+        <w:rPr>
+          <w:rFonts w:cstheme="minorHAnsi"/>
+          <w:sz w:val="24"/>
+          <w:szCs w:val="24"/>
+        </w:rPr>
+      </w:pPr>
+    </w:p>
+    <w:p>
+      <w:pPr>
+        <w:spacing w:line="240" w:lineRule="auto"/>
+        <w:jc w:val="both"/>
+        <w:rPr>
+          <w:rFonts w:cstheme="minorHAnsi"/>
+          <w:b/>
+          <w:sz w:val="24"/>
+          <w:szCs w:val="24"/>
+        </w:rPr>
+      </w:pPr>
+      <w:r>
+        <w:rPr>
+          <w:rFonts w:cstheme="minorHAnsi"/>
+          <w:b/>
+          <w:sz w:val="24"/>
+          <w:szCs w:val="24"/>
+        </w:rPr>
+        <w:t>Outputs gerados (artefactos):</w:t>
+      </w:r>
+    </w:p>
+    <w:p>
+      <w:pPr>
+        <w:spacing w:line="240" w:lineRule="auto"/>
+        <w:jc w:val="both"/>
+        <w:rPr>
+          <w:rFonts w:cstheme="minorHAnsi"/>
+          <w:sz w:val="24"/>
+          <w:szCs w:val="24"/>
+        </w:rPr>
+      </w:pPr>
+      <w:r>
+        <w:rPr>
+          <w:rFonts w:ascii="Roboto-Regular" w:hAnsi="Roboto-Regular" w:cs="Roboto-Regular"/>
+          <w:sz w:val="24"/>
+          <w:szCs w:val="24"/>
+        </w:rPr>
         <w:t>O artefacto gerado são documentos “</w:t>
       </w:r>
       <w:r>
@@ -6107,7 +6044,39 @@
           <w:sz w:val="24"/>
           <w:szCs w:val="24"/>
         </w:rPr>
-        <w:t>” e “</w:t>
+        <w:t>”</w:t>
+      </w:r>
+      <w:r>
+        <w:rPr>
+          <w:rFonts w:ascii="Roboto-Regular" w:hAnsi="Roboto-Regular" w:cs="Roboto-Regular"/>
+          <w:sz w:val="24"/>
+          <w:szCs w:val="24"/>
+        </w:rPr>
+        <w:t>,</w:t>
+      </w:r>
+      <w:r>
+        <w:rPr>
+          <w:rFonts w:ascii="Roboto-Regular" w:hAnsi="Roboto-Regular" w:cs="Roboto-Regular"/>
+          <w:sz w:val="24"/>
+          <w:szCs w:val="24"/>
+        </w:rPr>
+        <w:t xml:space="preserve"> agora com o resultado d</w:t>
+      </w:r>
+      <w:r>
+        <w:rPr>
+          <w:rFonts w:ascii="Roboto-Regular" w:hAnsi="Roboto-Regular" w:cs="Roboto-Regular"/>
+          <w:sz w:val="24"/>
+          <w:szCs w:val="24"/>
+        </w:rPr>
+        <w:t>os testes (aprovado/reprovado) e</w:t>
+      </w:r>
+      <w:r>
+        <w:rPr>
+          <w:rFonts w:ascii="Roboto-Regular" w:hAnsi="Roboto-Regular" w:cs="Roboto-Regular"/>
+          <w:sz w:val="24"/>
+          <w:szCs w:val="24"/>
+        </w:rPr>
+        <w:t xml:space="preserve"> com observações ao mesmo, “</w:t>
       </w:r>
       <w:r>
         <w:rPr>
@@ -6124,7 +6093,7 @@
           <w:sz w:val="24"/>
           <w:szCs w:val="24"/>
         </w:rPr>
-        <w:t>”, agora com o resultado dos testes (aprovado/reprovado), com a data em que foi testado e, com observações ao mesmo.</w:t>
+        <w:t>”, com as métricas obtidas de cada utilizador e comentários de forma a melhorar a experiência de utilizador, e bugs encontrados</w:t>
       </w:r>
     </w:p>
     <w:p>
@@ -6171,6 +6140,35 @@
           <w:szCs w:val="28"/>
         </w:rPr>
       </w:pPr>
+      <w:r>
+        <w:rPr>
+          <w:rFonts w:ascii="Roboto-Bold" w:hAnsi="Roboto-Bold" w:cs="Roboto-Bold"/>
+          <w:b/>
+          <w:bCs/>
+          <w:sz w:val="28"/>
+          <w:szCs w:val="28"/>
+        </w:rPr>
+        <w:t>Monitorização deste processo pela equipa de Qualidade:</w:t>
+      </w:r>
+    </w:p>
+    <w:p>
+      <w:pPr>
+        <w:spacing w:line="240" w:lineRule="auto"/>
+        <w:jc w:val="both"/>
+        <w:rPr>
+          <w:rFonts w:ascii="Roboto-Regular" w:hAnsi="Roboto-Regular" w:cs="Roboto-Regular"/>
+          <w:sz w:val="24"/>
+          <w:szCs w:val="24"/>
+        </w:rPr>
+      </w:pPr>
+      <w:r>
+        <w:rPr>
+          <w:rFonts w:ascii="Roboto-Regular" w:hAnsi="Roboto-Regular" w:cs="Roboto-Regular"/>
+          <w:sz w:val="24"/>
+          <w:szCs w:val="24"/>
+        </w:rPr>
+        <w:t>A unidade de qualidade faz uma leitura sobre o resultado de cada teste e averigua, em caso de falha, se a unidade de implementação foi notificada e se sabe o que deve editar.</w:t>
+      </w:r>
     </w:p>
     <w:p>
       <w:pPr>
@@ -6179,11 +6177,9 @@
         <w:adjustRightInd w:val="0"/>
         <w:spacing w:after="0" w:line="240" w:lineRule="auto"/>
         <w:rPr>
-          <w:rFonts w:ascii="Roboto-Bold" w:hAnsi="Roboto-Bold" w:cs="Roboto-Bold"/>
-          <w:b/>
-          <w:bCs/>
-          <w:sz w:val="28"/>
-          <w:szCs w:val="28"/>
+          <w:rFonts w:cstheme="minorHAnsi"/>
+          <w:sz w:val="24"/>
+          <w:szCs w:val="24"/>
         </w:rPr>
       </w:pPr>
     </w:p>
@@ -6194,11 +6190,9 @@
         <w:adjustRightInd w:val="0"/>
         <w:spacing w:after="0" w:line="240" w:lineRule="auto"/>
         <w:rPr>
-          <w:rFonts w:ascii="Roboto-Bold" w:hAnsi="Roboto-Bold" w:cs="Roboto-Bold"/>
-          <w:b/>
-          <w:bCs/>
-          <w:sz w:val="28"/>
-          <w:szCs w:val="28"/>
+          <w:rFonts w:cstheme="minorHAnsi"/>
+          <w:sz w:val="24"/>
+          <w:szCs w:val="24"/>
         </w:rPr>
       </w:pPr>
     </w:p>
@@ -6209,11 +6203,9 @@
         <w:adjustRightInd w:val="0"/>
         <w:spacing w:after="0" w:line="240" w:lineRule="auto"/>
         <w:rPr>
-          <w:rFonts w:ascii="Roboto-Bold" w:hAnsi="Roboto-Bold" w:cs="Roboto-Bold"/>
-          <w:b/>
-          <w:bCs/>
-          <w:sz w:val="28"/>
-          <w:szCs w:val="28"/>
+          <w:rFonts w:cstheme="minorHAnsi"/>
+          <w:sz w:val="24"/>
+          <w:szCs w:val="24"/>
         </w:rPr>
       </w:pPr>
     </w:p>
@@ -6224,11 +6216,9 @@
         <w:adjustRightInd w:val="0"/>
         <w:spacing w:after="0" w:line="240" w:lineRule="auto"/>
         <w:rPr>
-          <w:rFonts w:ascii="Roboto-Bold" w:hAnsi="Roboto-Bold" w:cs="Roboto-Bold"/>
-          <w:b/>
-          <w:bCs/>
-          <w:sz w:val="28"/>
-          <w:szCs w:val="28"/>
+          <w:rFonts w:cstheme="minorHAnsi"/>
+          <w:sz w:val="24"/>
+          <w:szCs w:val="24"/>
         </w:rPr>
       </w:pPr>
     </w:p>
@@ -6239,43 +6229,11 @@
         <w:adjustRightInd w:val="0"/>
         <w:spacing w:after="0" w:line="240" w:lineRule="auto"/>
         <w:rPr>
-          <w:rFonts w:ascii="Roboto-Bold" w:hAnsi="Roboto-Bold" w:cs="Roboto-Bold"/>
-          <w:b/>
-          <w:bCs/>
-          <w:sz w:val="28"/>
-          <w:szCs w:val="28"/>
-        </w:rPr>
-      </w:pPr>
-      <w:r>
-        <w:rPr>
-          <w:rFonts w:ascii="Roboto-Bold" w:hAnsi="Roboto-Bold" w:cs="Roboto-Bold"/>
-          <w:b/>
-          <w:bCs/>
-          <w:sz w:val="28"/>
-          <w:szCs w:val="28"/>
-        </w:rPr>
-        <w:t>Monitorização deste processo pela equipa de Qualidade:</w:t>
-      </w:r>
-    </w:p>
-    <w:p>
-      <w:pPr>
-        <w:spacing w:line="240" w:lineRule="auto"/>
-        <w:jc w:val="both"/>
-        <w:rPr>
-          <w:rFonts w:ascii="Roboto-Regular" w:hAnsi="Roboto-Regular" w:cs="Roboto-Regular"/>
-          <w:sz w:val="24"/>
-          <w:szCs w:val="24"/>
-        </w:rPr>
-      </w:pPr>
-      <w:r>
-        <w:rPr>
-          <w:rFonts w:ascii="Roboto-Regular" w:hAnsi="Roboto-Regular" w:cs="Roboto-Regular"/>
-          <w:sz w:val="24"/>
-          <w:szCs w:val="24"/>
-        </w:rPr>
-        <w:lastRenderedPageBreak/>
-        <w:t>A unidade de qualidade faz uma leitura sobre o resultado de cada teste e averigua, em caso de falha, se a unidade de implementação foi notificada e se sabe o que deve editar.</w:t>
-      </w:r>
+          <w:rFonts w:cstheme="minorHAnsi"/>
+          <w:sz w:val="24"/>
+          <w:szCs w:val="24"/>
+        </w:rPr>
+      </w:pPr>
     </w:p>
     <w:p>
       <w:pPr>
@@ -6285,19 +6243,6 @@
         <w:spacing w:after="0" w:line="240" w:lineRule="auto"/>
         <w:rPr>
           <w:rFonts w:cstheme="minorHAnsi"/>
-          <w:sz w:val="24"/>
-          <w:szCs w:val="24"/>
-        </w:rPr>
-      </w:pPr>
-    </w:p>
-    <w:p>
-      <w:pPr>
-        <w:autoSpaceDE w:val="0"/>
-        <w:autoSpaceDN w:val="0"/>
-        <w:adjustRightInd w:val="0"/>
-        <w:spacing w:after="0" w:line="240" w:lineRule="auto"/>
-        <w:rPr>
-          <w:rFonts w:cstheme="minorHAnsi"/>
           <w:b/>
           <w:bCs/>
           <w:color w:val="000000"/>
@@ -6315,6 +6260,7 @@
           <w:sz w:val="24"/>
           <w:szCs w:val="24"/>
         </w:rPr>
+        <w:lastRenderedPageBreak/>
         <w:t>Deployment</w:t>
       </w:r>
       <w:proofErr w:type="spellEnd"/>
@@ -7014,6 +6960,8 @@
           <w:b/>
         </w:rPr>
       </w:pPr>
+      <w:bookmarkStart w:id="1" w:name="_GoBack"/>
+      <w:bookmarkEnd w:id="1"/>
     </w:p>
     <w:sectPr>
       <w:pgSz w:w="11906" w:h="16838"/>
@@ -7288,7 +7236,7 @@
   <w:abstractNum w:abstractNumId="3" w15:restartNumberingAfterBreak="0">
     <w:nsid w:val="2EB504F2"/>
     <w:multiLevelType w:val="hybridMultilevel"/>
-    <w:tmpl w:val="A21A6C5A"/>
+    <w:tmpl w:val="134CA472"/>
     <w:lvl w:ilvl="0" w:tplc="08160001">
       <w:start w:val="1"/>
       <w:numFmt w:val="bullet"/>
@@ -8212,7 +8160,7 @@
 </file>
 
 <file path=customXml/itemProps1.xml><?xml version="1.0" encoding="utf-8"?>
-<ds:datastoreItem xmlns:ds="http://schemas.openxmlformats.org/officeDocument/2006/customXml" ds:itemID="{F2F885D2-7289-4468-A91B-31C99B5D2A03}">
+<ds:datastoreItem xmlns:ds="http://schemas.openxmlformats.org/officeDocument/2006/customXml" ds:itemID="{E03459E2-692C-4082-BB7B-BECB656683B1}">
   <ds:schemaRefs>
     <ds:schemaRef ds:uri="http://schemas.openxmlformats.org/officeDocument/2006/bibliography"/>
   </ds:schemaRefs>

</xml_diff>